<commit_message>
update db, add boml lab2
</commit_message>
<xml_diff>
--- a/db/3311_arshin_bajmuhamedov_pasechny_db_lab04.docx
+++ b/db/3311_arshin_bajmuhamedov_pasechny_db_lab04.docx
@@ -2058,7 +2058,7 @@
           <w:rFonts w:ascii="Times New Roman" w:hAnsi="Times New Roman" w:cs="Times New Roman"/>
           <w:sz w:val="28"/>
           <w:szCs w:val="28"/>
-          <w:lang w:val="en-US"/>
+          <w:lang w:val="ru-RU"/>
         </w:rPr>
       </w:pPr>
       <w:r>
@@ -2080,19 +2080,19 @@
           <w:rFonts w:ascii="Times New Roman" w:hAnsi="Times New Roman" w:cs="Times New Roman"/>
           <w:sz w:val="28"/>
           <w:szCs w:val="28"/>
-          <w:lang w:val="en-US"/>
-        </w:rPr>
-      </w:pPr>
-    </w:p>
-    <w:p>
-      <w:pPr>
-        <w:spacing w:line="360" w:lineRule="auto"/>
-        <w:jc w:val="both"/>
-        <w:rPr>
-          <w:rFonts w:ascii="Times New Roman" w:hAnsi="Times New Roman" w:cs="Times New Roman"/>
-          <w:sz w:val="28"/>
-          <w:szCs w:val="28"/>
-          <w:lang w:val="en-US"/>
+          <w:lang w:val="ru-RU"/>
+        </w:rPr>
+      </w:pPr>
+    </w:p>
+    <w:p>
+      <w:pPr>
+        <w:spacing w:line="360" w:lineRule="auto"/>
+        <w:jc w:val="both"/>
+        <w:rPr>
+          <w:rFonts w:ascii="Times New Roman" w:hAnsi="Times New Roman" w:cs="Times New Roman"/>
+          <w:sz w:val="28"/>
+          <w:szCs w:val="28"/>
+          <w:lang w:val="ru-RU"/>
         </w:rPr>
       </w:pPr>
       <w:r>
@@ -2865,7 +2865,7 @@
           <w:iCs/>
           <w:sz w:val="28"/>
           <w:szCs w:val="28"/>
-          <w:lang w:val="ru-RU"/>
+          <w:lang w:val="en-US"/>
         </w:rPr>
       </w:pPr>
       <w:r>
@@ -3112,7 +3112,7 @@
           <w:rFonts w:ascii="Times New Roman" w:hAnsi="Times New Roman" w:cs="Times New Roman"/>
           <w:sz w:val="28"/>
           <w:szCs w:val="28"/>
-          <w:lang w:val="en-US"/>
+          <w:lang w:val="ru-RU"/>
         </w:rPr>
       </w:pPr>
       <w:r>
@@ -3135,7 +3135,7 @@
           <w:iCs/>
           <w:sz w:val="28"/>
           <w:szCs w:val="28"/>
-          <w:lang w:val="ru-RU"/>
+          <w:lang w:val="en-US"/>
         </w:rPr>
       </w:pPr>
       <w:r>
@@ -3569,7 +3569,7 @@
           <w:rFonts w:ascii="Times New Roman" w:hAnsi="Times New Roman" w:cs="Times New Roman"/>
           <w:sz w:val="28"/>
           <w:szCs w:val="28"/>
-          <w:lang w:val="en-US"/>
+          <w:lang w:val="ru-RU"/>
         </w:rPr>
       </w:pPr>
       <w:r>
@@ -3617,7 +3617,7 @@
           <w:rFonts w:ascii="Times New Roman" w:hAnsi="Times New Roman" w:cs="Times New Roman"/>
           <w:sz w:val="28"/>
           <w:szCs w:val="28"/>
-          <w:lang w:val="en-US"/>
+          <w:lang w:val="ru-RU"/>
         </w:rPr>
       </w:pPr>
     </w:p>
@@ -3912,6 +3912,7 @@
       <w:r>
         <w:rPr>
           <w:rFonts w:ascii="Times New Roman" w:hAnsi="Times New Roman" w:cs="Times New Roman"/>
+          <w:noProof/>
           <w:sz w:val="28"/>
           <w:szCs w:val="28"/>
           <w:lang w:val="ru-RU"/>
@@ -4333,7 +4334,7 @@
           <w:sz w:val="28"/>
           <w:szCs w:val="28"/>
           <w:highlight w:val="white"/>
-          <w:lang w:val="en-US" w:eastAsia="en-US"/>
+          <w:lang w:val="ru-RU" w:eastAsia="en-US"/>
           <w14:ligatures w14:val="standardContextual"/>
         </w:rPr>
       </w:pPr>
@@ -4356,7 +4357,7 @@
           <w:sz w:val="28"/>
           <w:szCs w:val="28"/>
           <w:highlight w:val="white"/>
-          <w:lang w:val="en-US" w:eastAsia="en-US"/>
+          <w:lang w:val="ru-RU" w:eastAsia="en-US"/>
           <w14:ligatures w14:val="standardContextual"/>
         </w:rPr>
         <w:t xml:space="preserve"> </w:t>
@@ -4380,10 +4381,22 @@
           <w:sz w:val="28"/>
           <w:szCs w:val="28"/>
           <w:highlight w:val="white"/>
-          <w:lang w:val="en-US" w:eastAsia="en-US"/>
-          <w14:ligatures w14:val="standardContextual"/>
-        </w:rPr>
-        <w:t xml:space="preserve"> title</w:t>
+          <w:lang w:val="ru-RU" w:eastAsia="en-US"/>
+          <w14:ligatures w14:val="standardContextual"/>
+        </w:rPr>
+        <w:t xml:space="preserve"> </w:t>
+      </w:r>
+      <w:r>
+        <w:rPr>
+          <w:rFonts w:ascii="Times New Roman" w:eastAsiaTheme="minorHAnsi" w:hAnsi="Times New Roman" w:cs="Times New Roman"/>
+          <w:color w:val="000000"/>
+          <w:sz w:val="28"/>
+          <w:szCs w:val="28"/>
+          <w:highlight w:val="white"/>
+          <w:lang w:val="en-US" w:eastAsia="en-US"/>
+          <w14:ligatures w14:val="standardContextual"/>
+        </w:rPr>
+        <w:t>title</w:t>
       </w:r>
     </w:p>
     <w:p>
@@ -4974,7 +4987,7 @@
           <w:rFonts w:ascii="Times New Roman" w:hAnsi="Times New Roman" w:cs="Times New Roman"/>
           <w:sz w:val="28"/>
           <w:szCs w:val="28"/>
-          <w:lang w:val="en-US"/>
+          <w:lang w:val="ru-RU"/>
         </w:rPr>
         <w:t>29</w:t>
       </w:r>
@@ -4992,7 +5005,7 @@
           <w:rFonts w:ascii="Times New Roman" w:hAnsi="Times New Roman" w:cs="Times New Roman"/>
           <w:sz w:val="28"/>
           <w:szCs w:val="28"/>
-          <w:lang w:val="en-US"/>
+          <w:lang w:val="ru-RU"/>
         </w:rPr>
         <w:t>54</w:t>
       </w:r>
@@ -5010,7 +5023,7 @@
           <w:rFonts w:ascii="Times New Roman" w:hAnsi="Times New Roman" w:cs="Times New Roman"/>
           <w:sz w:val="28"/>
           <w:szCs w:val="28"/>
-          <w:lang w:val="en-US"/>
+          <w:lang w:val="ru-RU"/>
         </w:rPr>
         <w:t>1</w:t>
       </w:r>
@@ -5028,7 +5041,7 @@
           <w:rFonts w:ascii="Times New Roman" w:hAnsi="Times New Roman" w:cs="Times New Roman"/>
           <w:sz w:val="28"/>
           <w:szCs w:val="28"/>
-          <w:lang w:val="en-US"/>
+          <w:lang w:val="ru-RU"/>
         </w:rPr>
         <w:t>6</w:t>
       </w:r>
@@ -5046,7 +5059,7 @@
           <w:rFonts w:ascii="Times New Roman" w:hAnsi="Times New Roman" w:cs="Times New Roman"/>
           <w:sz w:val="28"/>
           <w:szCs w:val="28"/>
-          <w:lang w:val="en-US"/>
+          <w:lang w:val="ru-RU"/>
         </w:rPr>
         <w:t>9</w:t>
       </w:r>
@@ -5157,7 +5170,7 @@
           <w:iCs/>
           <w:sz w:val="28"/>
           <w:szCs w:val="28"/>
-          <w:lang w:val="ru-RU"/>
+          <w:lang w:val="en-US"/>
         </w:rPr>
       </w:pPr>
       <w:r>
@@ -5427,7 +5440,7 @@
           <w:iCs/>
           <w:sz w:val="28"/>
           <w:szCs w:val="28"/>
-          <w:lang w:val="en-US"/>
+          <w:lang w:val="ru-RU"/>
         </w:rPr>
       </w:pPr>
       <w:r>
@@ -5450,38 +5463,54 @@
           <w:rFonts w:ascii="Times New Roman" w:hAnsi="Times New Roman" w:cs="Times New Roman"/>
           <w:sz w:val="28"/>
           <w:szCs w:val="28"/>
-          <w:lang w:val="en-US"/>
-        </w:rPr>
-      </w:pPr>
-      <w:proofErr w:type="spellStart"/>
-      <w:r>
-        <w:rPr>
-          <w:rFonts w:ascii="Times New Roman" w:hAnsi="Times New Roman" w:cs="Times New Roman"/>
-          <w:sz w:val="28"/>
-          <w:szCs w:val="28"/>
-          <w:lang w:val="en-US"/>
-        </w:rPr>
-        <w:t>title_no</w:t>
-      </w:r>
-      <w:proofErr w:type="spellEnd"/>
-    </w:p>
-    <w:p>
-      <w:pPr>
-        <w:spacing w:line="360" w:lineRule="auto"/>
-        <w:jc w:val="both"/>
-        <w:rPr>
-          <w:rFonts w:ascii="Times New Roman" w:hAnsi="Times New Roman" w:cs="Times New Roman"/>
-          <w:sz w:val="28"/>
-          <w:szCs w:val="28"/>
-          <w:lang w:val="en-US"/>
-        </w:rPr>
-      </w:pPr>
-      <w:r>
-        <w:rPr>
-          <w:rFonts w:ascii="Times New Roman" w:hAnsi="Times New Roman" w:cs="Times New Roman"/>
-          <w:sz w:val="28"/>
-          <w:szCs w:val="28"/>
-          <w:lang w:val="en-US"/>
+          <w:lang w:val="ru-RU"/>
+        </w:rPr>
+      </w:pPr>
+      <w:r>
+        <w:rPr>
+          <w:rFonts w:ascii="Times New Roman" w:hAnsi="Times New Roman" w:cs="Times New Roman"/>
+          <w:sz w:val="28"/>
+          <w:szCs w:val="28"/>
+          <w:lang w:val="en-US"/>
+        </w:rPr>
+        <w:t>title</w:t>
+      </w:r>
+      <w:r>
+        <w:rPr>
+          <w:rFonts w:ascii="Times New Roman" w:hAnsi="Times New Roman" w:cs="Times New Roman"/>
+          <w:sz w:val="28"/>
+          <w:szCs w:val="28"/>
+          <w:lang w:val="ru-RU"/>
+        </w:rPr>
+        <w:t>_</w:t>
+      </w:r>
+      <w:r>
+        <w:rPr>
+          <w:rFonts w:ascii="Times New Roman" w:hAnsi="Times New Roman" w:cs="Times New Roman"/>
+          <w:sz w:val="28"/>
+          <w:szCs w:val="28"/>
+          <w:lang w:val="en-US"/>
+        </w:rPr>
+        <w:t>no</w:t>
+      </w:r>
+    </w:p>
+    <w:p>
+      <w:pPr>
+        <w:spacing w:line="360" w:lineRule="auto"/>
+        <w:jc w:val="both"/>
+        <w:rPr>
+          <w:rFonts w:ascii="Times New Roman" w:hAnsi="Times New Roman" w:cs="Times New Roman"/>
+          <w:sz w:val="28"/>
+          <w:szCs w:val="28"/>
+          <w:lang w:val="ru-RU"/>
+        </w:rPr>
+      </w:pPr>
+      <w:r>
+        <w:rPr>
+          <w:rFonts w:ascii="Times New Roman" w:hAnsi="Times New Roman" w:cs="Times New Roman"/>
+          <w:sz w:val="28"/>
+          <w:szCs w:val="28"/>
+          <w:lang w:val="ru-RU"/>
         </w:rPr>
         <w:t>-----------</w:t>
       </w:r>
@@ -5494,15 +5523,15 @@
           <w:rFonts w:ascii="Times New Roman" w:hAnsi="Times New Roman" w:cs="Times New Roman"/>
           <w:sz w:val="28"/>
           <w:szCs w:val="28"/>
-          <w:lang w:val="en-US"/>
-        </w:rPr>
-      </w:pPr>
-      <w:r>
-        <w:rPr>
-          <w:rFonts w:ascii="Times New Roman" w:hAnsi="Times New Roman" w:cs="Times New Roman"/>
-          <w:sz w:val="28"/>
-          <w:szCs w:val="28"/>
-          <w:lang w:val="en-US"/>
+          <w:lang w:val="ru-RU"/>
+        </w:rPr>
+      </w:pPr>
+      <w:r>
+        <w:rPr>
+          <w:rFonts w:ascii="Times New Roman" w:hAnsi="Times New Roman" w:cs="Times New Roman"/>
+          <w:sz w:val="28"/>
+          <w:szCs w:val="28"/>
+          <w:lang w:val="ru-RU"/>
         </w:rPr>
         <w:t>51</w:t>
       </w:r>
@@ -5525,25 +5554,7 @@
           <w:szCs w:val="28"/>
           <w:lang w:val="ru-RU"/>
         </w:rPr>
-        <w:t xml:space="preserve">(Затронуто строк: </w:t>
-      </w:r>
-      <w:r>
-        <w:rPr>
-          <w:rFonts w:ascii="Times New Roman" w:hAnsi="Times New Roman" w:cs="Times New Roman"/>
-          <w:sz w:val="28"/>
-          <w:szCs w:val="28"/>
-          <w:lang w:val="ru-RU"/>
-        </w:rPr>
-        <w:t>1</w:t>
-      </w:r>
-      <w:r>
-        <w:rPr>
-          <w:rFonts w:ascii="Times New Roman" w:hAnsi="Times New Roman" w:cs="Times New Roman"/>
-          <w:sz w:val="28"/>
-          <w:szCs w:val="28"/>
-          <w:lang w:val="ru-RU"/>
-        </w:rPr>
-        <w:t>)</w:t>
+        <w:t>(Затронуто строк: 1)</w:t>
       </w:r>
     </w:p>
     <w:p>
@@ -5593,7 +5604,7 @@
           <w:rFonts w:ascii="Times New Roman" w:hAnsi="Times New Roman" w:cs="Times New Roman"/>
           <w:sz w:val="28"/>
           <w:szCs w:val="28"/>
-          <w:lang w:val="en-US"/>
+          <w:lang w:val="ru-RU"/>
         </w:rPr>
       </w:pPr>
     </w:p>
@@ -5729,7 +5740,7 @@
           <w:sz w:val="28"/>
           <w:szCs w:val="28"/>
           <w:highlight w:val="white"/>
-          <w:lang w:val="en-US" w:eastAsia="en-US"/>
+          <w:lang w:val="ru-RU" w:eastAsia="en-US"/>
           <w14:ligatures w14:val="standardContextual"/>
         </w:rPr>
       </w:pPr>
@@ -5752,25 +5763,47 @@
           <w:sz w:val="28"/>
           <w:szCs w:val="28"/>
           <w:highlight w:val="white"/>
-          <w:lang w:val="en-US" w:eastAsia="en-US"/>
+          <w:lang w:val="ru-RU" w:eastAsia="en-US"/>
           <w14:ligatures w14:val="standardContextual"/>
         </w:rPr>
         <w:t xml:space="preserve"> </w:t>
       </w:r>
-      <w:proofErr w:type="spellStart"/>
-      <w:r>
-        <w:rPr>
-          <w:rFonts w:ascii="Times New Roman" w:eastAsiaTheme="minorHAnsi" w:hAnsi="Times New Roman" w:cs="Times New Roman"/>
-          <w:color w:val="000000"/>
-          <w:sz w:val="28"/>
-          <w:szCs w:val="28"/>
-          <w:highlight w:val="white"/>
-          <w:lang w:val="en-US" w:eastAsia="en-US"/>
-          <w14:ligatures w14:val="standardContextual"/>
-        </w:rPr>
-        <w:t>title_no</w:t>
-      </w:r>
-      <w:proofErr w:type="spellEnd"/>
+      <w:r>
+        <w:rPr>
+          <w:rFonts w:ascii="Times New Roman" w:eastAsiaTheme="minorHAnsi" w:hAnsi="Times New Roman" w:cs="Times New Roman"/>
+          <w:color w:val="000000"/>
+          <w:sz w:val="28"/>
+          <w:szCs w:val="28"/>
+          <w:highlight w:val="white"/>
+          <w:lang w:val="en-US" w:eastAsia="en-US"/>
+          <w14:ligatures w14:val="standardContextual"/>
+        </w:rPr>
+        <w:t>title</w:t>
+      </w:r>
+      <w:r>
+        <w:rPr>
+          <w:rFonts w:ascii="Times New Roman" w:eastAsiaTheme="minorHAnsi" w:hAnsi="Times New Roman" w:cs="Times New Roman"/>
+          <w:color w:val="000000"/>
+          <w:sz w:val="28"/>
+          <w:szCs w:val="28"/>
+          <w:highlight w:val="white"/>
+          <w:lang w:val="ru-RU" w:eastAsia="en-US"/>
+          <w14:ligatures w14:val="standardContextual"/>
+        </w:rPr>
+        <w:t>_</w:t>
+      </w:r>
+      <w:r>
+        <w:rPr>
+          <w:rFonts w:ascii="Times New Roman" w:eastAsiaTheme="minorHAnsi" w:hAnsi="Times New Roman" w:cs="Times New Roman"/>
+          <w:color w:val="000000"/>
+          <w:sz w:val="28"/>
+          <w:szCs w:val="28"/>
+          <w:highlight w:val="white"/>
+          <w:lang w:val="en-US" w:eastAsia="en-US"/>
+          <w14:ligatures w14:val="standardContextual"/>
+        </w:rPr>
+        <w:t>no</w:t>
+      </w:r>
       <w:r>
         <w:rPr>
           <w:rFonts w:ascii="Times New Roman" w:eastAsiaTheme="minorHAnsi" w:hAnsi="Times New Roman" w:cs="Times New Roman"/>
@@ -5778,7 +5811,7 @@
           <w:sz w:val="28"/>
           <w:szCs w:val="28"/>
           <w:highlight w:val="white"/>
-          <w:lang w:val="en-US" w:eastAsia="en-US"/>
+          <w:lang w:val="ru-RU" w:eastAsia="en-US"/>
           <w14:ligatures w14:val="standardContextual"/>
         </w:rPr>
         <w:t>,</w:t>
@@ -5790,10 +5823,22 @@
           <w:sz w:val="28"/>
           <w:szCs w:val="28"/>
           <w:highlight w:val="white"/>
-          <w:lang w:val="en-US" w:eastAsia="en-US"/>
-          <w14:ligatures w14:val="standardContextual"/>
-        </w:rPr>
-        <w:t xml:space="preserve"> title</w:t>
+          <w:lang w:val="ru-RU" w:eastAsia="en-US"/>
+          <w14:ligatures w14:val="standardContextual"/>
+        </w:rPr>
+        <w:t xml:space="preserve"> </w:t>
+      </w:r>
+      <w:r>
+        <w:rPr>
+          <w:rFonts w:ascii="Times New Roman" w:eastAsiaTheme="minorHAnsi" w:hAnsi="Times New Roman" w:cs="Times New Roman"/>
+          <w:color w:val="000000"/>
+          <w:sz w:val="28"/>
+          <w:szCs w:val="28"/>
+          <w:highlight w:val="white"/>
+          <w:lang w:val="en-US" w:eastAsia="en-US"/>
+          <w14:ligatures w14:val="standardContextual"/>
+        </w:rPr>
+        <w:t>title</w:t>
       </w:r>
       <w:r>
         <w:rPr>
@@ -5802,7 +5847,7 @@
           <w:sz w:val="28"/>
           <w:szCs w:val="28"/>
           <w:highlight w:val="white"/>
-          <w:lang w:val="en-US" w:eastAsia="en-US"/>
+          <w:lang w:val="ru-RU" w:eastAsia="en-US"/>
           <w14:ligatures w14:val="standardContextual"/>
         </w:rPr>
         <w:t>,</w:t>
@@ -5814,10 +5859,22 @@
           <w:sz w:val="28"/>
           <w:szCs w:val="28"/>
           <w:highlight w:val="white"/>
-          <w:lang w:val="en-US" w:eastAsia="en-US"/>
-          <w14:ligatures w14:val="standardContextual"/>
-        </w:rPr>
-        <w:t xml:space="preserve"> author</w:t>
+          <w:lang w:val="ru-RU" w:eastAsia="en-US"/>
+          <w14:ligatures w14:val="standardContextual"/>
+        </w:rPr>
+        <w:t xml:space="preserve"> </w:t>
+      </w:r>
+      <w:r>
+        <w:rPr>
+          <w:rFonts w:ascii="Times New Roman" w:eastAsiaTheme="minorHAnsi" w:hAnsi="Times New Roman" w:cs="Times New Roman"/>
+          <w:color w:val="000000"/>
+          <w:sz w:val="28"/>
+          <w:szCs w:val="28"/>
+          <w:highlight w:val="white"/>
+          <w:lang w:val="en-US" w:eastAsia="en-US"/>
+          <w14:ligatures w14:val="standardContextual"/>
+        </w:rPr>
+        <w:t>author</w:t>
       </w:r>
       <w:r>
         <w:rPr>
@@ -5826,7 +5883,7 @@
           <w:sz w:val="28"/>
           <w:szCs w:val="28"/>
           <w:highlight w:val="white"/>
-          <w:lang w:val="en-US" w:eastAsia="en-US"/>
+          <w:lang w:val="ru-RU" w:eastAsia="en-US"/>
           <w14:ligatures w14:val="standardContextual"/>
         </w:rPr>
         <w:t>,</w:t>
@@ -5838,10 +5895,22 @@
           <w:sz w:val="28"/>
           <w:szCs w:val="28"/>
           <w:highlight w:val="white"/>
-          <w:lang w:val="en-US" w:eastAsia="en-US"/>
-          <w14:ligatures w14:val="standardContextual"/>
-        </w:rPr>
-        <w:t xml:space="preserve"> synopsis</w:t>
+          <w:lang w:val="ru-RU" w:eastAsia="en-US"/>
+          <w14:ligatures w14:val="standardContextual"/>
+        </w:rPr>
+        <w:t xml:space="preserve"> </w:t>
+      </w:r>
+      <w:r>
+        <w:rPr>
+          <w:rFonts w:ascii="Times New Roman" w:eastAsiaTheme="minorHAnsi" w:hAnsi="Times New Roman" w:cs="Times New Roman"/>
+          <w:color w:val="000000"/>
+          <w:sz w:val="28"/>
+          <w:szCs w:val="28"/>
+          <w:highlight w:val="white"/>
+          <w:lang w:val="en-US" w:eastAsia="en-US"/>
+          <w14:ligatures w14:val="standardContextual"/>
+        </w:rPr>
+        <w:t>synopsis</w:t>
       </w:r>
     </w:p>
     <w:p>
@@ -7272,59 +7341,46 @@
           <w:rFonts w:ascii="Times New Roman" w:hAnsi="Times New Roman" w:cs="Times New Roman"/>
           <w:sz w:val="28"/>
           <w:szCs w:val="28"/>
-          <w:lang w:val="en-US"/>
-        </w:rPr>
-      </w:pPr>
-      <w:proofErr w:type="spellStart"/>
-      <w:r>
-        <w:rPr>
-          <w:rFonts w:ascii="Times New Roman" w:hAnsi="Times New Roman" w:cs="Times New Roman"/>
-          <w:sz w:val="28"/>
-          <w:szCs w:val="28"/>
-          <w:lang w:val="en-US"/>
-        </w:rPr>
-        <w:t>Время</w:t>
-      </w:r>
-      <w:proofErr w:type="spellEnd"/>
-      <w:r>
-        <w:rPr>
-          <w:rFonts w:ascii="Times New Roman" w:hAnsi="Times New Roman" w:cs="Times New Roman"/>
-          <w:sz w:val="28"/>
-          <w:szCs w:val="28"/>
-          <w:lang w:val="en-US"/>
-        </w:rPr>
-        <w:t xml:space="preserve"> </w:t>
-      </w:r>
-      <w:proofErr w:type="spellStart"/>
-      <w:r>
-        <w:rPr>
-          <w:rFonts w:ascii="Times New Roman" w:hAnsi="Times New Roman" w:cs="Times New Roman"/>
-          <w:sz w:val="28"/>
-          <w:szCs w:val="28"/>
-          <w:lang w:val="en-US"/>
-        </w:rPr>
-        <w:t>выполнения</w:t>
-      </w:r>
-      <w:proofErr w:type="spellEnd"/>
-      <w:r>
-        <w:rPr>
-          <w:rFonts w:ascii="Times New Roman" w:hAnsi="Times New Roman" w:cs="Times New Roman"/>
-          <w:sz w:val="28"/>
-          <w:szCs w:val="28"/>
-          <w:lang w:val="en-US"/>
-        </w:rPr>
-        <w:t>: 2025-09-22T15:37:42.8304673+03:00</w:t>
-      </w:r>
-    </w:p>
-    <w:p>
-      <w:pPr>
-        <w:spacing w:line="360" w:lineRule="auto"/>
-        <w:jc w:val="both"/>
-        <w:rPr>
-          <w:rFonts w:ascii="Times New Roman" w:hAnsi="Times New Roman" w:cs="Times New Roman"/>
-          <w:sz w:val="28"/>
-          <w:szCs w:val="28"/>
-          <w:lang w:val="en-US"/>
+          <w:lang w:val="ru-RU"/>
+        </w:rPr>
+      </w:pPr>
+      <w:r>
+        <w:rPr>
+          <w:rFonts w:ascii="Times New Roman" w:hAnsi="Times New Roman" w:cs="Times New Roman"/>
+          <w:sz w:val="28"/>
+          <w:szCs w:val="28"/>
+          <w:lang w:val="ru-RU"/>
+        </w:rPr>
+        <w:t>Время выполнения: 2025-09-22</w:t>
+      </w:r>
+      <w:r>
+        <w:rPr>
+          <w:rFonts w:ascii="Times New Roman" w:hAnsi="Times New Roman" w:cs="Times New Roman"/>
+          <w:sz w:val="28"/>
+          <w:szCs w:val="28"/>
+          <w:lang w:val="en-US"/>
+        </w:rPr>
+        <w:t>T</w:t>
+      </w:r>
+      <w:r>
+        <w:rPr>
+          <w:rFonts w:ascii="Times New Roman" w:hAnsi="Times New Roman" w:cs="Times New Roman"/>
+          <w:sz w:val="28"/>
+          <w:szCs w:val="28"/>
+          <w:lang w:val="ru-RU"/>
+        </w:rPr>
+        <w:t>15:37:42.8304673+03:00</w:t>
+      </w:r>
+    </w:p>
+    <w:p>
+      <w:pPr>
+        <w:spacing w:line="360" w:lineRule="auto"/>
+        <w:jc w:val="both"/>
+        <w:rPr>
+          <w:rFonts w:ascii="Times New Roman" w:hAnsi="Times New Roman" w:cs="Times New Roman"/>
+          <w:sz w:val="28"/>
+          <w:szCs w:val="28"/>
+          <w:lang w:val="ru-RU"/>
         </w:rPr>
       </w:pPr>
     </w:p>
@@ -7361,7 +7417,7 @@
           <w:rFonts w:ascii="Times New Roman" w:hAnsi="Times New Roman" w:cs="Times New Roman"/>
           <w:sz w:val="28"/>
           <w:szCs w:val="28"/>
-          <w:lang w:val="en-US"/>
+          <w:lang w:val="ru-RU"/>
         </w:rPr>
       </w:pPr>
       <w:r>
@@ -7427,19 +7483,19 @@
           <w:rFonts w:ascii="Times New Roman" w:hAnsi="Times New Roman" w:cs="Times New Roman"/>
           <w:sz w:val="28"/>
           <w:szCs w:val="28"/>
-          <w:lang w:val="en-US"/>
-        </w:rPr>
-      </w:pPr>
-    </w:p>
-    <w:p>
-      <w:pPr>
-        <w:spacing w:line="360" w:lineRule="auto"/>
-        <w:jc w:val="both"/>
-        <w:rPr>
-          <w:rFonts w:ascii="Times New Roman" w:hAnsi="Times New Roman" w:cs="Times New Roman"/>
-          <w:sz w:val="28"/>
-          <w:szCs w:val="28"/>
-          <w:lang w:val="en-US"/>
+          <w:lang w:val="ru-RU"/>
+        </w:rPr>
+      </w:pPr>
+    </w:p>
+    <w:p>
+      <w:pPr>
+        <w:spacing w:line="360" w:lineRule="auto"/>
+        <w:jc w:val="both"/>
+        <w:rPr>
+          <w:rFonts w:ascii="Times New Roman" w:hAnsi="Times New Roman" w:cs="Times New Roman"/>
+          <w:sz w:val="28"/>
+          <w:szCs w:val="28"/>
+          <w:lang w:val="ru-RU"/>
         </w:rPr>
       </w:pPr>
       <w:r>
@@ -7996,6 +8052,7 @@
       <w:r>
         <w:rPr>
           <w:rFonts w:ascii="Times New Roman" w:hAnsi="Times New Roman" w:cs="Times New Roman"/>
+          <w:noProof/>
           <w:sz w:val="28"/>
           <w:szCs w:val="28"/>
           <w:lang w:val="ru-RU"/>
@@ -8099,7 +8156,7 @@
           <w:rFonts w:ascii="Times New Roman" w:hAnsi="Times New Roman" w:cs="Times New Roman"/>
           <w:sz w:val="28"/>
           <w:szCs w:val="28"/>
-          <w:lang w:val="en-US"/>
+          <w:lang w:val="ru-RU"/>
         </w:rPr>
       </w:pPr>
       <w:r>
@@ -8521,7 +8578,7 @@
           <w:rFonts w:ascii="Times New Roman" w:hAnsi="Times New Roman" w:cs="Times New Roman"/>
           <w:sz w:val="28"/>
           <w:szCs w:val="28"/>
-          <w:lang w:val="en-US"/>
+          <w:lang w:val="ru-RU"/>
         </w:rPr>
       </w:pPr>
       <w:r>
@@ -8542,7 +8599,7 @@
           <w:rFonts w:ascii="Times New Roman" w:hAnsi="Times New Roman" w:cs="Times New Roman"/>
           <w:sz w:val="28"/>
           <w:szCs w:val="28"/>
-          <w:lang w:val="en-US"/>
+          <w:lang w:val="ru-RU"/>
         </w:rPr>
       </w:pPr>
     </w:p>
@@ -8621,7 +8678,7 @@
           <w:rFonts w:ascii="Times New Roman" w:hAnsi="Times New Roman" w:cs="Times New Roman"/>
           <w:sz w:val="28"/>
           <w:szCs w:val="28"/>
-          <w:lang w:val="en-US"/>
+          <w:lang w:val="ru-RU"/>
         </w:rPr>
       </w:pPr>
       <w:r>
@@ -9406,7 +9463,7 @@
           <w:rFonts w:ascii="Times New Roman" w:hAnsi="Times New Roman" w:cs="Times New Roman"/>
           <w:sz w:val="28"/>
           <w:szCs w:val="28"/>
-          <w:lang w:val="en-US"/>
+          <w:lang w:val="ru-RU"/>
         </w:rPr>
       </w:pPr>
     </w:p>
@@ -9468,7 +9525,7 @@
           <w:sz w:val="28"/>
           <w:szCs w:val="28"/>
           <w:highlight w:val="white"/>
-          <w:lang w:val="en-US" w:eastAsia="en-US"/>
+          <w:lang w:val="ru-RU" w:eastAsia="en-US"/>
           <w14:ligatures w14:val="standardContextual"/>
         </w:rPr>
       </w:pPr>
@@ -9491,7 +9548,7 @@
           <w:sz w:val="28"/>
           <w:szCs w:val="28"/>
           <w:highlight w:val="white"/>
-          <w:lang w:val="en-US" w:eastAsia="en-US"/>
+          <w:lang w:val="ru-RU" w:eastAsia="en-US"/>
           <w14:ligatures w14:val="standardContextual"/>
         </w:rPr>
         <w:t xml:space="preserve"> </w:t>
@@ -9515,10 +9572,22 @@
           <w:sz w:val="28"/>
           <w:szCs w:val="28"/>
           <w:highlight w:val="white"/>
-          <w:lang w:val="en-US" w:eastAsia="en-US"/>
-          <w14:ligatures w14:val="standardContextual"/>
-        </w:rPr>
-        <w:t xml:space="preserve"> item</w:t>
+          <w:lang w:val="ru-RU" w:eastAsia="en-US"/>
+          <w14:ligatures w14:val="standardContextual"/>
+        </w:rPr>
+        <w:t xml:space="preserve"> </w:t>
+      </w:r>
+      <w:r>
+        <w:rPr>
+          <w:rFonts w:ascii="Times New Roman" w:eastAsiaTheme="minorHAnsi" w:hAnsi="Times New Roman" w:cs="Times New Roman"/>
+          <w:color w:val="000000"/>
+          <w:sz w:val="28"/>
+          <w:szCs w:val="28"/>
+          <w:highlight w:val="white"/>
+          <w:lang w:val="en-US" w:eastAsia="en-US"/>
+          <w14:ligatures w14:val="standardContextual"/>
+        </w:rPr>
+        <w:t>item</w:t>
       </w:r>
     </w:p>
     <w:p>
@@ -9865,7 +9934,7 @@
           <w:rFonts w:ascii="Times New Roman" w:hAnsi="Times New Roman" w:cs="Times New Roman"/>
           <w:sz w:val="28"/>
           <w:szCs w:val="28"/>
-          <w:lang w:val="en-US"/>
+          <w:lang w:val="ru-RU"/>
         </w:rPr>
       </w:pPr>
       <w:r>
@@ -9907,7 +9976,7 @@
           <w:rFonts w:ascii="Times New Roman" w:hAnsi="Times New Roman" w:cs="Times New Roman"/>
           <w:sz w:val="28"/>
           <w:szCs w:val="28"/>
-          <w:lang w:val="en-US"/>
+          <w:lang w:val="ru-RU"/>
         </w:rPr>
       </w:pPr>
       <w:r>
@@ -9948,7 +10017,7 @@
           <w:iCs/>
           <w:sz w:val="28"/>
           <w:szCs w:val="28"/>
-          <w:lang w:val="ru-RU"/>
+          <w:lang w:val="en-US"/>
         </w:rPr>
       </w:pPr>
       <w:r>
@@ -10305,7 +10374,7 @@
           <w:iCs/>
           <w:sz w:val="28"/>
           <w:szCs w:val="28"/>
-          <w:lang w:val="ru-RU"/>
+          <w:lang w:val="en-US"/>
         </w:rPr>
       </w:pPr>
       <w:r>
@@ -10653,19 +10722,19 @@
           <w:rFonts w:ascii="Times New Roman" w:hAnsi="Times New Roman" w:cs="Times New Roman"/>
           <w:sz w:val="28"/>
           <w:szCs w:val="28"/>
-          <w:lang w:val="en-US"/>
-        </w:rPr>
-      </w:pPr>
-    </w:p>
-    <w:p>
-      <w:pPr>
-        <w:spacing w:line="360" w:lineRule="auto"/>
-        <w:jc w:val="both"/>
-        <w:rPr>
-          <w:rFonts w:ascii="Times New Roman" w:hAnsi="Times New Roman" w:cs="Times New Roman"/>
-          <w:sz w:val="28"/>
-          <w:szCs w:val="28"/>
-          <w:lang w:val="en-US"/>
+          <w:lang w:val="ru-RU"/>
+        </w:rPr>
+      </w:pPr>
+    </w:p>
+    <w:p>
+      <w:pPr>
+        <w:spacing w:line="360" w:lineRule="auto"/>
+        <w:jc w:val="both"/>
+        <w:rPr>
+          <w:rFonts w:ascii="Times New Roman" w:hAnsi="Times New Roman" w:cs="Times New Roman"/>
+          <w:sz w:val="28"/>
+          <w:szCs w:val="28"/>
+          <w:lang w:val="ru-RU"/>
         </w:rPr>
       </w:pPr>
       <w:r>
@@ -10688,7 +10757,7 @@
           <w:iCs/>
           <w:sz w:val="28"/>
           <w:szCs w:val="28"/>
-          <w:lang w:val="ru-RU"/>
+          <w:lang w:val="en-US"/>
         </w:rPr>
       </w:pPr>
       <w:r>
@@ -11442,27 +11511,7 @@
           <w:szCs w:val="28"/>
           <w:lang w:val="en-US"/>
         </w:rPr>
-        <w:t xml:space="preserve"> </w:t>
-      </w:r>
-      <w:proofErr w:type="spellStart"/>
-      <w:r>
-        <w:rPr>
-          <w:rFonts w:ascii="Times New Roman" w:hAnsi="Times New Roman" w:cs="Times New Roman"/>
-          <w:sz w:val="28"/>
-          <w:szCs w:val="28"/>
-          <w:lang w:val="en-US"/>
-        </w:rPr>
-        <w:t>lastname</w:t>
-      </w:r>
-      <w:proofErr w:type="spellEnd"/>
-      <w:r>
-        <w:rPr>
-          <w:rFonts w:ascii="Times New Roman" w:hAnsi="Times New Roman" w:cs="Times New Roman"/>
-          <w:sz w:val="28"/>
-          <w:szCs w:val="28"/>
-          <w:lang w:val="en-US"/>
-        </w:rPr>
-        <w:t xml:space="preserve">        </w:t>
+        <w:t xml:space="preserve"> lastname        </w:t>
       </w:r>
       <w:r>
         <w:rPr>
@@ -11765,7 +11814,7 @@
           <w:iCs/>
           <w:sz w:val="28"/>
           <w:szCs w:val="28"/>
-          <w:lang w:val="ru-RU"/>
+          <w:lang w:val="en-US"/>
         </w:rPr>
       </w:pPr>
       <w:r>
@@ -14832,15 +14881,15 @@
           <w:rFonts w:ascii="Times New Roman" w:hAnsi="Times New Roman" w:cs="Times New Roman"/>
           <w:sz w:val="28"/>
           <w:szCs w:val="28"/>
-          <w:lang w:val="ru-RU"/>
-        </w:rPr>
-      </w:pPr>
-      <w:r>
-        <w:rPr>
-          <w:rFonts w:ascii="Times New Roman" w:hAnsi="Times New Roman" w:cs="Times New Roman"/>
-          <w:sz w:val="28"/>
-          <w:szCs w:val="28"/>
-          <w:lang w:val="ru-RU"/>
+          <w:lang w:val="en-US"/>
+        </w:rPr>
+      </w:pPr>
+      <w:r>
+        <w:rPr>
+          <w:rFonts w:ascii="Times New Roman" w:hAnsi="Times New Roman" w:cs="Times New Roman"/>
+          <w:sz w:val="28"/>
+          <w:szCs w:val="28"/>
+          <w:lang w:val="en-US"/>
         </w:rPr>
         <w:t>…</w:t>
       </w:r>
@@ -14913,19 +14962,19 @@
           <w:rFonts w:ascii="Times New Roman" w:hAnsi="Times New Roman" w:cs="Times New Roman"/>
           <w:sz w:val="28"/>
           <w:szCs w:val="28"/>
-          <w:lang w:val="en-US"/>
-        </w:rPr>
-      </w:pPr>
-    </w:p>
-    <w:p>
-      <w:pPr>
-        <w:spacing w:line="360" w:lineRule="auto"/>
-        <w:jc w:val="both"/>
-        <w:rPr>
-          <w:rFonts w:ascii="Times New Roman" w:hAnsi="Times New Roman" w:cs="Times New Roman"/>
-          <w:sz w:val="28"/>
-          <w:szCs w:val="28"/>
-          <w:lang w:val="en-US"/>
+          <w:lang w:val="ru-RU"/>
+        </w:rPr>
+      </w:pPr>
+    </w:p>
+    <w:p>
+      <w:pPr>
+        <w:spacing w:line="360" w:lineRule="auto"/>
+        <w:jc w:val="both"/>
+        <w:rPr>
+          <w:rFonts w:ascii="Times New Roman" w:hAnsi="Times New Roman" w:cs="Times New Roman"/>
+          <w:sz w:val="28"/>
+          <w:szCs w:val="28"/>
+          <w:lang w:val="ru-RU"/>
         </w:rPr>
       </w:pPr>
       <w:r>
@@ -14976,7 +15025,7 @@
           <w:iCs/>
           <w:sz w:val="28"/>
           <w:szCs w:val="28"/>
-          <w:lang w:val="ru-RU"/>
+          <w:lang w:val="en-US"/>
         </w:rPr>
       </w:pPr>
       <w:r>
@@ -16366,7 +16415,7 @@
           <w:iCs/>
           <w:sz w:val="28"/>
           <w:szCs w:val="28"/>
-          <w:lang w:val="en-US"/>
+          <w:lang w:val="ru-RU"/>
         </w:rPr>
       </w:pPr>
       <w:r>
@@ -16410,7 +16459,7 @@
           <w:rFonts w:ascii="Times New Roman" w:hAnsi="Times New Roman" w:cs="Times New Roman"/>
           <w:sz w:val="28"/>
           <w:szCs w:val="28"/>
-          <w:lang w:val="en-US"/>
+          <w:lang w:val="ru-RU"/>
         </w:rPr>
       </w:pPr>
       <w:r>
@@ -16431,19 +16480,19 @@
           <w:rFonts w:ascii="Times New Roman" w:hAnsi="Times New Roman" w:cs="Times New Roman"/>
           <w:sz w:val="28"/>
           <w:szCs w:val="28"/>
-          <w:lang w:val="en-US"/>
-        </w:rPr>
-      </w:pPr>
-    </w:p>
-    <w:p>
-      <w:pPr>
-        <w:spacing w:line="360" w:lineRule="auto"/>
-        <w:jc w:val="both"/>
-        <w:rPr>
-          <w:rFonts w:ascii="Times New Roman" w:hAnsi="Times New Roman" w:cs="Times New Roman"/>
-          <w:sz w:val="28"/>
-          <w:szCs w:val="28"/>
-          <w:lang w:val="en-US"/>
+          <w:lang w:val="ru-RU"/>
+        </w:rPr>
+      </w:pPr>
+    </w:p>
+    <w:p>
+      <w:pPr>
+        <w:spacing w:line="360" w:lineRule="auto"/>
+        <w:jc w:val="both"/>
+        <w:rPr>
+          <w:rFonts w:ascii="Times New Roman" w:hAnsi="Times New Roman" w:cs="Times New Roman"/>
+          <w:sz w:val="28"/>
+          <w:szCs w:val="28"/>
+          <w:lang w:val="ru-RU"/>
         </w:rPr>
       </w:pPr>
       <w:r>
@@ -16475,7 +16524,7 @@
           <w:iCs/>
           <w:sz w:val="28"/>
           <w:szCs w:val="28"/>
-          <w:lang w:val="ru-RU"/>
+          <w:lang w:val="en-US"/>
         </w:rPr>
       </w:pPr>
       <w:r>
@@ -16632,7 +16681,7 @@
           <w:rFonts w:ascii="Times New Roman" w:hAnsi="Times New Roman" w:cs="Times New Roman"/>
           <w:sz w:val="28"/>
           <w:szCs w:val="28"/>
-          <w:lang w:val="ru-RU"/>
+          <w:lang w:val="en-US"/>
         </w:rPr>
       </w:pPr>
       <w:r>
@@ -16642,7 +16691,7 @@
           <w:sz w:val="28"/>
           <w:szCs w:val="28"/>
           <w:highlight w:val="white"/>
-          <w:lang w:val="ru-RU" w:eastAsia="en-US"/>
+          <w:lang w:val="en-US" w:eastAsia="en-US"/>
           <w14:ligatures w14:val="standardContextual"/>
         </w:rPr>
         <w:t>WHERE</w:t>
@@ -16654,7 +16703,7 @@
           <w:sz w:val="28"/>
           <w:szCs w:val="28"/>
           <w:highlight w:val="white"/>
-          <w:lang w:val="ru-RU" w:eastAsia="en-US"/>
+          <w:lang w:val="en-US" w:eastAsia="en-US"/>
           <w14:ligatures w14:val="standardContextual"/>
         </w:rPr>
         <w:t xml:space="preserve"> </w:t>
@@ -16667,7 +16716,7 @@
           <w:sz w:val="28"/>
           <w:szCs w:val="28"/>
           <w:highlight w:val="white"/>
-          <w:lang w:val="ru-RU" w:eastAsia="en-US"/>
+          <w:lang w:val="en-US" w:eastAsia="en-US"/>
           <w14:ligatures w14:val="standardContextual"/>
         </w:rPr>
         <w:t>member_no</w:t>
@@ -16680,7 +16729,7 @@
           <w:sz w:val="28"/>
           <w:szCs w:val="28"/>
           <w:highlight w:val="white"/>
-          <w:lang w:val="ru-RU" w:eastAsia="en-US"/>
+          <w:lang w:val="en-US" w:eastAsia="en-US"/>
           <w14:ligatures w14:val="standardContextual"/>
         </w:rPr>
         <w:t xml:space="preserve"> </w:t>
@@ -16692,7 +16741,7 @@
           <w:sz w:val="28"/>
           <w:szCs w:val="28"/>
           <w:highlight w:val="white"/>
-          <w:lang w:val="ru-RU" w:eastAsia="en-US"/>
+          <w:lang w:val="en-US" w:eastAsia="en-US"/>
           <w14:ligatures w14:val="standardContextual"/>
         </w:rPr>
         <w:t>=</w:t>
@@ -16704,7 +16753,7 @@
           <w:sz w:val="28"/>
           <w:szCs w:val="28"/>
           <w:highlight w:val="white"/>
-          <w:lang w:val="ru-RU" w:eastAsia="en-US"/>
+          <w:lang w:val="en-US" w:eastAsia="en-US"/>
           <w14:ligatures w14:val="standardContextual"/>
         </w:rPr>
         <w:t xml:space="preserve"> 16101</w:t>
@@ -16720,7 +16769,7 @@
           <w:iCs/>
           <w:sz w:val="28"/>
           <w:szCs w:val="28"/>
-          <w:lang w:val="ru-RU"/>
+          <w:lang w:val="en-US"/>
         </w:rPr>
       </w:pPr>
       <w:r>
@@ -16743,7 +16792,7 @@
           <w:rFonts w:ascii="Times New Roman" w:hAnsi="Times New Roman" w:cs="Times New Roman"/>
           <w:sz w:val="28"/>
           <w:szCs w:val="28"/>
-          <w:lang w:val="ru-RU"/>
+          <w:lang w:val="en-US"/>
         </w:rPr>
       </w:pPr>
       <w:proofErr w:type="spellStart"/>
@@ -16752,7 +16801,7 @@
           <w:rFonts w:ascii="Times New Roman" w:hAnsi="Times New Roman" w:cs="Times New Roman"/>
           <w:sz w:val="28"/>
           <w:szCs w:val="28"/>
-          <w:lang w:val="ru-RU"/>
+          <w:lang w:val="en-US"/>
         </w:rPr>
         <w:t>member_no</w:t>
       </w:r>
@@ -16762,7 +16811,7 @@
           <w:rFonts w:ascii="Times New Roman" w:hAnsi="Times New Roman" w:cs="Times New Roman"/>
           <w:sz w:val="28"/>
           <w:szCs w:val="28"/>
-          <w:lang w:val="ru-RU"/>
+          <w:lang w:val="en-US"/>
         </w:rPr>
         <w:t xml:space="preserve"> </w:t>
       </w:r>
@@ -16772,7 +16821,7 @@
           <w:rFonts w:ascii="Times New Roman" w:hAnsi="Times New Roman" w:cs="Times New Roman"/>
           <w:sz w:val="28"/>
           <w:szCs w:val="28"/>
-          <w:lang w:val="ru-RU"/>
+          <w:lang w:val="en-US"/>
         </w:rPr>
         <w:t>expr_date</w:t>
       </w:r>
@@ -16786,15 +16835,15 @@
           <w:rFonts w:ascii="Times New Roman" w:hAnsi="Times New Roman" w:cs="Times New Roman"/>
           <w:sz w:val="28"/>
           <w:szCs w:val="28"/>
-          <w:lang w:val="ru-RU"/>
-        </w:rPr>
-      </w:pPr>
-      <w:r>
-        <w:rPr>
-          <w:rFonts w:ascii="Times New Roman" w:hAnsi="Times New Roman" w:cs="Times New Roman"/>
-          <w:sz w:val="28"/>
-          <w:szCs w:val="28"/>
-          <w:lang w:val="ru-RU"/>
+          <w:lang w:val="en-US"/>
+        </w:rPr>
+      </w:pPr>
+      <w:r>
+        <w:rPr>
+          <w:rFonts w:ascii="Times New Roman" w:hAnsi="Times New Roman" w:cs="Times New Roman"/>
+          <w:sz w:val="28"/>
+          <w:szCs w:val="28"/>
+          <w:lang w:val="en-US"/>
         </w:rPr>
         <w:t>--------- -----------------------</w:t>
       </w:r>
@@ -16849,7 +16898,7 @@
           <w:rFonts w:ascii="Times New Roman" w:hAnsi="Times New Roman" w:cs="Times New Roman"/>
           <w:sz w:val="28"/>
           <w:szCs w:val="28"/>
-          <w:lang w:val="en-US"/>
+          <w:lang w:val="ru-RU"/>
         </w:rPr>
       </w:pPr>
       <w:r>
@@ -16870,7 +16919,7 @@
           <w:rFonts w:ascii="Times New Roman" w:hAnsi="Times New Roman" w:cs="Times New Roman"/>
           <w:sz w:val="28"/>
           <w:szCs w:val="28"/>
-          <w:lang w:val="en-US"/>
+          <w:lang w:val="ru-RU"/>
         </w:rPr>
       </w:pPr>
     </w:p>
@@ -17071,7 +17120,7 @@
           <w:iCs/>
           <w:sz w:val="28"/>
           <w:szCs w:val="28"/>
-          <w:lang w:val="ru-RU"/>
+          <w:lang w:val="en-US"/>
         </w:rPr>
       </w:pPr>
       <w:r>
@@ -17497,7 +17546,7 @@
           <w:rFonts w:ascii="Times New Roman" w:hAnsi="Times New Roman" w:cs="Times New Roman"/>
           <w:sz w:val="28"/>
           <w:szCs w:val="28"/>
-          <w:lang w:val="en-US"/>
+          <w:lang w:val="ru-RU"/>
         </w:rPr>
       </w:pPr>
       <w:r>
@@ -17529,7 +17578,7 @@
           <w:iCs/>
           <w:sz w:val="28"/>
           <w:szCs w:val="28"/>
-          <w:lang w:val="ru-RU"/>
+          <w:lang w:val="en-US"/>
         </w:rPr>
       </w:pPr>
       <w:r>
@@ -18031,7 +18080,25 @@
           <w:szCs w:val="28"/>
           <w:lang w:val="ru-RU"/>
         </w:rPr>
-        <w:t>Освоена техника добавления новых записей в таблицы различными способами: как одиночными операциями с явным указанием значений, так и массовой вставкой данных с помощью оператора SELECT. Научились использовать значения по умолчанию (DEFAULT) для необязательных полей и работать с автоинкрементными полями (IDENTITY).</w:t>
+        <w:t xml:space="preserve">Освоена техника добавления новых записей в таблицы различными способами: как одиночными операциями с явным указанием значений, так и массовой вставкой данных с помощью </w:t>
+      </w:r>
+      <w:r>
+        <w:rPr>
+          <w:rFonts w:ascii="Times New Roman" w:eastAsia="Times New Roman" w:hAnsi="Times New Roman" w:cs="Times New Roman"/>
+          <w:sz w:val="28"/>
+          <w:szCs w:val="28"/>
+          <w:lang w:val="ru-RU"/>
+        </w:rPr>
+        <w:t>команды</w:t>
+      </w:r>
+      <w:r>
+        <w:rPr>
+          <w:rFonts w:ascii="Times New Roman" w:eastAsia="Times New Roman" w:hAnsi="Times New Roman" w:cs="Times New Roman"/>
+          <w:sz w:val="28"/>
+          <w:szCs w:val="28"/>
+          <w:lang w:val="ru-RU"/>
+        </w:rPr>
+        <w:t xml:space="preserve"> SELECT. Научились использовать значения по умолчанию (DEFAULT) для необязательных полей и работать с автоинкрементными полями (IDENTITY).</w:t>
       </w:r>
     </w:p>
     <w:p>

</xml_diff>